<commit_message>
first commit frm second per
</commit_message>
<xml_diff>
--- a/temp.docx
+++ b/temp.docx
@@ -86,6 +86,12 @@
             </a:graphic>
           </wp:inline>
         </w:drawing>
+      </w:r>
+    </w:p>
+    <w:p/>
+    <w:p>
+      <w:r>
+        <w:t>Thi is testing</w:t>
       </w:r>
     </w:p>
     <w:sectPr>

</xml_diff>